<commit_message>
Update WebCrawlingTeste Guilherme Sousa Inacio.docx
</commit_message>
<xml_diff>
--- a/WebCrawlingTeste Guilherme Sousa Inacio.docx
+++ b/WebCrawlingTeste Guilherme Sousa Inacio.docx
@@ -7,513 +7,22 @@
         <w:pStyle w:val="Ttulo1"/>
       </w:pPr>
       <w:r>
-        <w:t xml:space="preserve">Guilherme Sousa Inácio </w:t>
-      </w:r>
+        <w:t>Guilherme Sousa Inácio</w:t>
+      </w:r>
+      <w:r>
+        <w:t xml:space="preserve"> – </w:t>
+      </w:r>
+      <w:proofErr w:type="spellStart"/>
+      <w:r>
+        <w:t>reysmalldev</w:t>
+      </w:r>
+      <w:proofErr w:type="spellEnd"/>
     </w:p>
     <w:p>
       <w:pPr>
         <w:pStyle w:val="Ttulo1"/>
       </w:pPr>
       <w:r>
-        <w:t xml:space="preserve">Teste para Desenvolvedor Python Júnior, com técnicas de </w:t>
-      </w:r>
-      <w:proofErr w:type="spellStart"/>
-      <w:r>
-        <w:t>WebScraping</w:t>
-      </w:r>
-      <w:proofErr w:type="spellEnd"/>
-      <w:r>
-        <w:t>.</w:t>
-      </w:r>
-    </w:p>
-    <w:p/>
-    <w:p>
-      <w:pPr>
-        <w:pStyle w:val="Ttulo1"/>
-      </w:pPr>
-      <w:r>
-        <w:t xml:space="preserve">1 - Já teve contato com a biblioteca </w:t>
-      </w:r>
-      <w:proofErr w:type="spellStart"/>
-      <w:r>
-        <w:t>beautifulsoup</w:t>
-      </w:r>
-      <w:proofErr w:type="spellEnd"/>
-      <w:r>
-        <w:t>?</w:t>
-      </w:r>
-    </w:p>
-    <w:p>
-      <w:pPr>
-        <w:ind w:left="708"/>
-      </w:pPr>
-      <w:r>
-        <w:t xml:space="preserve">R: Sim, ano passado estudei por conta, baseado em meu interesse em extração de dados e automação, as técnicas de </w:t>
-      </w:r>
-      <w:proofErr w:type="spellStart"/>
-      <w:r>
-        <w:t>webscraping</w:t>
-      </w:r>
-      <w:proofErr w:type="spellEnd"/>
-      <w:r>
-        <w:t xml:space="preserve">, e me deparei com essa biblioteca, bem como outras bibliotecas em outras linguagens de programação. Possuo familiaridade com esse tipo de biblioteca pois utilizo a biblioteca </w:t>
-      </w:r>
-      <w:proofErr w:type="spellStart"/>
-      <w:r>
-        <w:t>pupetter</w:t>
-      </w:r>
-      <w:proofErr w:type="spellEnd"/>
-      <w:r>
-        <w:t xml:space="preserve"> do </w:t>
-      </w:r>
-      <w:proofErr w:type="spellStart"/>
-      <w:r>
-        <w:t>NodeJS</w:t>
-      </w:r>
-      <w:proofErr w:type="spellEnd"/>
-      <w:r>
-        <w:t xml:space="preserve"> que faz um trabalho semelhante de </w:t>
-      </w:r>
-      <w:proofErr w:type="spellStart"/>
-      <w:r>
-        <w:t>webscraping</w:t>
-      </w:r>
-      <w:proofErr w:type="spellEnd"/>
-      <w:r>
-        <w:t>.</w:t>
-      </w:r>
-    </w:p>
-    <w:p>
-      <w:pPr>
-        <w:pStyle w:val="Ttulo1"/>
-      </w:pPr>
-      <w:r>
-        <w:t>2 - Se sim, poderia explicar seu funcionamento aplicado?</w:t>
-      </w:r>
-    </w:p>
-    <w:p>
-      <w:pPr>
-        <w:ind w:left="708"/>
-      </w:pPr>
-      <w:r>
-        <w:t xml:space="preserve">R: Sim. A biblioteca permite que o desenvolvedor extraia dados de uma página web em formato de árvore, sendo muito mais rápido trabalhar dessa forma onde cada elemento HTML é entendido como um objeto do que utilizar outras técnicas mais complexas como </w:t>
-      </w:r>
-      <w:proofErr w:type="spellStart"/>
-      <w:r>
-        <w:t>RegExp</w:t>
-      </w:r>
-      <w:proofErr w:type="spellEnd"/>
-      <w:r>
-        <w:t xml:space="preserve"> (utilizado para buscas em </w:t>
-      </w:r>
-      <w:proofErr w:type="spellStart"/>
-      <w:r>
-        <w:t>strings</w:t>
-      </w:r>
-      <w:proofErr w:type="spellEnd"/>
-      <w:r>
-        <w:t xml:space="preserve"> que são textos).</w:t>
-      </w:r>
-    </w:p>
-    <w:p>
-      <w:pPr>
-        <w:pStyle w:val="Ttulo1"/>
-      </w:pPr>
-      <w:r>
-        <w:t xml:space="preserve">3 - Já teve contato com a biblioteca </w:t>
-      </w:r>
-      <w:proofErr w:type="spellStart"/>
-      <w:r>
-        <w:t>scrapy</w:t>
-      </w:r>
-      <w:proofErr w:type="spellEnd"/>
-      <w:r>
-        <w:t>?</w:t>
-      </w:r>
-    </w:p>
-    <w:p>
-      <w:pPr>
-        <w:ind w:left="708"/>
-      </w:pPr>
-      <w:r>
-        <w:t xml:space="preserve">R: Sim, em paralelo ao estudo da biblioteca </w:t>
-      </w:r>
-      <w:proofErr w:type="spellStart"/>
-      <w:r>
-        <w:t>beautifulsoup</w:t>
-      </w:r>
-      <w:proofErr w:type="spellEnd"/>
-      <w:r>
-        <w:t xml:space="preserve">, também encontrei conteúdo relacionado ao framework </w:t>
-      </w:r>
-      <w:proofErr w:type="spellStart"/>
-      <w:r>
-        <w:t>scrapy</w:t>
-      </w:r>
-      <w:proofErr w:type="spellEnd"/>
-      <w:r>
-        <w:t>.</w:t>
-      </w:r>
-    </w:p>
-    <w:p>
-      <w:pPr>
-        <w:pStyle w:val="Ttulo1"/>
-      </w:pPr>
-      <w:r>
-        <w:t>4 - Se sim, poderia explicar seu funcionamento aplicado?</w:t>
-      </w:r>
-    </w:p>
-    <w:p>
-      <w:pPr>
-        <w:ind w:left="708"/>
-      </w:pPr>
-      <w:r>
-        <w:t xml:space="preserve">R: Sim, a biblioteca </w:t>
-      </w:r>
-      <w:proofErr w:type="spellStart"/>
-      <w:r>
-        <w:t>scrapy</w:t>
-      </w:r>
-      <w:proofErr w:type="spellEnd"/>
-      <w:r>
-        <w:t xml:space="preserve">, assim como a </w:t>
-      </w:r>
-      <w:proofErr w:type="spellStart"/>
-      <w:r>
-        <w:t>beautifulsoup</w:t>
-      </w:r>
-      <w:proofErr w:type="spellEnd"/>
-      <w:r>
-        <w:t xml:space="preserve"> permite o </w:t>
-      </w:r>
-      <w:proofErr w:type="spellStart"/>
-      <w:r>
-        <w:t>webcrawling</w:t>
-      </w:r>
-      <w:proofErr w:type="spellEnd"/>
-      <w:r>
-        <w:t xml:space="preserve"> de páginas web que não possuem api aberta. Utilizando os chamados "</w:t>
-      </w:r>
-      <w:proofErr w:type="spellStart"/>
-      <w:r>
-        <w:t>Spiders</w:t>
-      </w:r>
-      <w:proofErr w:type="spellEnd"/>
-      <w:r>
-        <w:t>" da biblioteca se pode se definir como será a navegação pelas páginas e como será manipulado o resultado obtido dessas páginas</w:t>
-      </w:r>
-      <w:r>
-        <w:t>.</w:t>
-      </w:r>
-    </w:p>
-    <w:p/>
-    <w:p/>
-    <w:p>
-      <w:pPr>
-        <w:pStyle w:val="Ttulo1"/>
-        <w:rPr>
-          <w:bdr w:val="none" w:sz="0" w:space="0" w:color="auto" w:frame="1"/>
-          <w:shd w:val="clear" w:color="auto" w:fill="FFFFFF"/>
-        </w:rPr>
-      </w:pPr>
-      <w:r>
-        <w:rPr>
-          <w:bdr w:val="none" w:sz="0" w:space="0" w:color="auto" w:frame="1"/>
-          <w:shd w:val="clear" w:color="auto" w:fill="FFFFFF"/>
-        </w:rPr>
-        <w:lastRenderedPageBreak/>
-        <w:t xml:space="preserve">5 - Poderia desenvolver um </w:t>
-      </w:r>
-      <w:proofErr w:type="spellStart"/>
-      <w:r>
-        <w:rPr>
-          <w:bdr w:val="none" w:sz="0" w:space="0" w:color="auto" w:frame="1"/>
-          <w:shd w:val="clear" w:color="auto" w:fill="FFFFFF"/>
-        </w:rPr>
-        <w:t>webcrawler</w:t>
-      </w:r>
-      <w:proofErr w:type="spellEnd"/>
-      <w:r>
-        <w:rPr>
-          <w:bdr w:val="none" w:sz="0" w:space="0" w:color="auto" w:frame="1"/>
-          <w:shd w:val="clear" w:color="auto" w:fill="FFFFFF"/>
-        </w:rPr>
-        <w:t xml:space="preserve"> para a coleta no site </w:t>
-      </w:r>
-      <w:hyperlink r:id="rId8" w:tgtFrame="_blank" w:history="1">
-        <w:r>
-          <w:rPr>
-            <w:rStyle w:val="Hyperlink"/>
-            <w:rFonts w:cs="Arial"/>
-            <w:bdr w:val="none" w:sz="0" w:space="0" w:color="auto" w:frame="1"/>
-            <w:shd w:val="clear" w:color="auto" w:fill="FFFFFF"/>
-          </w:rPr>
-          <w:t>https://www.melodybrazil.com/</w:t>
-        </w:r>
-      </w:hyperlink>
-      <w:r>
-        <w:rPr>
-          <w:bdr w:val="none" w:sz="0" w:space="0" w:color="auto" w:frame="1"/>
-          <w:shd w:val="clear" w:color="auto" w:fill="FFFFFF"/>
-        </w:rPr>
-        <w:t xml:space="preserve">, para todos os CDs disponíveis no site. Os resultados devem ser salvos em uma planilha </w:t>
-      </w:r>
-      <w:proofErr w:type="spellStart"/>
-      <w:r>
-        <w:rPr>
-          <w:bdr w:val="none" w:sz="0" w:space="0" w:color="auto" w:frame="1"/>
-          <w:shd w:val="clear" w:color="auto" w:fill="FFFFFF"/>
-        </w:rPr>
-        <w:t>xls</w:t>
-      </w:r>
-      <w:proofErr w:type="spellEnd"/>
-      <w:r>
-        <w:rPr>
-          <w:bdr w:val="none" w:sz="0" w:space="0" w:color="auto" w:frame="1"/>
-          <w:shd w:val="clear" w:color="auto" w:fill="FFFFFF"/>
-        </w:rPr>
-        <w:t xml:space="preserve"> e conter</w:t>
-      </w:r>
-      <w:r>
-        <w:rPr>
-          <w:bdr w:val="none" w:sz="0" w:space="0" w:color="auto" w:frame="1"/>
-          <w:shd w:val="clear" w:color="auto" w:fill="FFFFFF"/>
-        </w:rPr>
-        <w:t>:</w:t>
-      </w:r>
-    </w:p>
-    <w:p>
-      <w:pPr>
-        <w:pStyle w:val="Ttulo1"/>
-        <w:rPr>
-          <w:bdr w:val="none" w:sz="0" w:space="0" w:color="auto" w:frame="1"/>
-          <w:shd w:val="clear" w:color="auto" w:fill="FFFFFF"/>
-        </w:rPr>
-      </w:pPr>
-      <w:r>
-        <w:rPr>
-          <w:bdr w:val="none" w:sz="0" w:space="0" w:color="auto" w:frame="1"/>
-          <w:shd w:val="clear" w:color="auto" w:fill="FFFFFF"/>
-        </w:rPr>
-        <w:t xml:space="preserve">- </w:t>
-      </w:r>
-      <w:proofErr w:type="spellStart"/>
-      <w:proofErr w:type="gramStart"/>
-      <w:r>
-        <w:rPr>
-          <w:bdr w:val="none" w:sz="0" w:space="0" w:color="auto" w:frame="1"/>
-          <w:shd w:val="clear" w:color="auto" w:fill="FFFFFF"/>
-        </w:rPr>
-        <w:t>url</w:t>
-      </w:r>
-      <w:proofErr w:type="spellEnd"/>
-      <w:proofErr w:type="gramEnd"/>
-      <w:r>
-        <w:rPr>
-          <w:bdr w:val="none" w:sz="0" w:space="0" w:color="auto" w:frame="1"/>
-          <w:shd w:val="clear" w:color="auto" w:fill="FFFFFF"/>
-        </w:rPr>
-        <w:t xml:space="preserve"> da publicação, </w:t>
-      </w:r>
-    </w:p>
-    <w:p>
-      <w:pPr>
-        <w:pStyle w:val="Ttulo1"/>
-        <w:rPr>
-          <w:bdr w:val="none" w:sz="0" w:space="0" w:color="auto" w:frame="1"/>
-          <w:shd w:val="clear" w:color="auto" w:fill="FFFFFF"/>
-        </w:rPr>
-      </w:pPr>
-      <w:r>
-        <w:rPr>
-          <w:bdr w:val="none" w:sz="0" w:space="0" w:color="auto" w:frame="1"/>
-          <w:shd w:val="clear" w:color="auto" w:fill="FFFFFF"/>
-        </w:rPr>
-        <w:t xml:space="preserve">- </w:t>
-      </w:r>
-      <w:proofErr w:type="gramStart"/>
-      <w:r>
-        <w:rPr>
-          <w:bdr w:val="none" w:sz="0" w:space="0" w:color="auto" w:frame="1"/>
-          <w:shd w:val="clear" w:color="auto" w:fill="FFFFFF"/>
-        </w:rPr>
-        <w:t>o</w:t>
-      </w:r>
-      <w:proofErr w:type="gramEnd"/>
-      <w:r>
-        <w:rPr>
-          <w:bdr w:val="none" w:sz="0" w:space="0" w:color="auto" w:frame="1"/>
-          <w:shd w:val="clear" w:color="auto" w:fill="FFFFFF"/>
-        </w:rPr>
-        <w:t xml:space="preserve"> nome da publicação, </w:t>
-      </w:r>
-    </w:p>
-    <w:p>
-      <w:pPr>
-        <w:pStyle w:val="Ttulo1"/>
-        <w:rPr>
-          <w:bdr w:val="none" w:sz="0" w:space="0" w:color="auto" w:frame="1"/>
-          <w:shd w:val="clear" w:color="auto" w:fill="FFFFFF"/>
-        </w:rPr>
-      </w:pPr>
-      <w:r>
-        <w:rPr>
-          <w:bdr w:val="none" w:sz="0" w:space="0" w:color="auto" w:frame="1"/>
-          <w:shd w:val="clear" w:color="auto" w:fill="FFFFFF"/>
-        </w:rPr>
-        <w:t xml:space="preserve">- </w:t>
-      </w:r>
-      <w:proofErr w:type="gramStart"/>
-      <w:r>
-        <w:rPr>
-          <w:bdr w:val="none" w:sz="0" w:space="0" w:color="auto" w:frame="1"/>
-          <w:shd w:val="clear" w:color="auto" w:fill="FFFFFF"/>
-        </w:rPr>
-        <w:t>data</w:t>
-      </w:r>
-      <w:proofErr w:type="gramEnd"/>
-      <w:r>
-        <w:rPr>
-          <w:bdr w:val="none" w:sz="0" w:space="0" w:color="auto" w:frame="1"/>
-          <w:shd w:val="clear" w:color="auto" w:fill="FFFFFF"/>
-        </w:rPr>
-        <w:t xml:space="preserve"> da publicação, </w:t>
-      </w:r>
-    </w:p>
-    <w:p>
-      <w:pPr>
-        <w:pStyle w:val="Ttulo1"/>
-        <w:rPr>
-          <w:bdr w:val="none" w:sz="0" w:space="0" w:color="auto" w:frame="1"/>
-          <w:shd w:val="clear" w:color="auto" w:fill="FFFFFF"/>
-        </w:rPr>
-      </w:pPr>
-      <w:r>
-        <w:rPr>
-          <w:bdr w:val="none" w:sz="0" w:space="0" w:color="auto" w:frame="1"/>
-          <w:shd w:val="clear" w:color="auto" w:fill="FFFFFF"/>
-        </w:rPr>
-        <w:t xml:space="preserve">- </w:t>
-      </w:r>
-      <w:proofErr w:type="gramStart"/>
-      <w:r>
-        <w:rPr>
-          <w:bdr w:val="none" w:sz="0" w:space="0" w:color="auto" w:frame="1"/>
-          <w:shd w:val="clear" w:color="auto" w:fill="FFFFFF"/>
-        </w:rPr>
-        <w:t>publicado</w:t>
-      </w:r>
-      <w:proofErr w:type="gramEnd"/>
-      <w:r>
-        <w:rPr>
-          <w:bdr w:val="none" w:sz="0" w:space="0" w:color="auto" w:frame="1"/>
-          <w:shd w:val="clear" w:color="auto" w:fill="FFFFFF"/>
-        </w:rPr>
-        <w:t xml:space="preserve"> por e </w:t>
-      </w:r>
-    </w:p>
-    <w:p>
-      <w:pPr>
-        <w:pStyle w:val="Ttulo1"/>
-        <w:rPr>
-          <w:bdr w:val="none" w:sz="0" w:space="0" w:color="auto" w:frame="1"/>
-          <w:shd w:val="clear" w:color="auto" w:fill="FFFFFF"/>
-        </w:rPr>
-      </w:pPr>
-      <w:r>
-        <w:rPr>
-          <w:bdr w:val="none" w:sz="0" w:space="0" w:color="auto" w:frame="1"/>
-          <w:shd w:val="clear" w:color="auto" w:fill="FFFFFF"/>
-        </w:rPr>
-        <w:t xml:space="preserve">- </w:t>
-      </w:r>
-      <w:proofErr w:type="spellStart"/>
-      <w:proofErr w:type="gramStart"/>
-      <w:r>
-        <w:rPr>
-          <w:bdr w:val="none" w:sz="0" w:space="0" w:color="auto" w:frame="1"/>
-          <w:shd w:val="clear" w:color="auto" w:fill="FFFFFF"/>
-        </w:rPr>
-        <w:t>url</w:t>
-      </w:r>
-      <w:proofErr w:type="spellEnd"/>
-      <w:proofErr w:type="gramEnd"/>
-      <w:r>
-        <w:rPr>
-          <w:bdr w:val="none" w:sz="0" w:space="0" w:color="auto" w:frame="1"/>
-          <w:shd w:val="clear" w:color="auto" w:fill="FFFFFF"/>
-        </w:rPr>
-        <w:t xml:space="preserve"> de download do cd.</w:t>
-      </w:r>
-    </w:p>
-    <w:p>
-      <w:r>
-        <w:t xml:space="preserve"> </w:t>
-      </w:r>
-    </w:p>
-    <w:p>
-      <w:pPr>
-        <w:pStyle w:val="Ttulo1"/>
-        <w:rPr>
-          <w:shd w:val="clear" w:color="auto" w:fill="FFFFFF"/>
-        </w:rPr>
-      </w:pPr>
-      <w:r>
-        <w:rPr>
-          <w:shd w:val="clear" w:color="auto" w:fill="FFFFFF"/>
-        </w:rPr>
-        <w:t xml:space="preserve">6 - Coloque em anexo na resposta deste e-mail, </w:t>
-      </w:r>
-      <w:proofErr w:type="gramStart"/>
-      <w:r>
-        <w:rPr>
-          <w:shd w:val="clear" w:color="auto" w:fill="FFFFFF"/>
-        </w:rPr>
-        <w:t>o web</w:t>
-      </w:r>
-      <w:proofErr w:type="gramEnd"/>
-      <w:r>
-        <w:rPr>
-          <w:shd w:val="clear" w:color="auto" w:fill="FFFFFF"/>
-        </w:rPr>
-        <w:t xml:space="preserve"> </w:t>
-      </w:r>
-      <w:proofErr w:type="spellStart"/>
-      <w:r>
-        <w:rPr>
-          <w:shd w:val="clear" w:color="auto" w:fill="FFFFFF"/>
-        </w:rPr>
-        <w:t>crawler</w:t>
-      </w:r>
-      <w:proofErr w:type="spellEnd"/>
-      <w:r>
-        <w:rPr>
-          <w:shd w:val="clear" w:color="auto" w:fill="FFFFFF"/>
-        </w:rPr>
-        <w:t xml:space="preserve"> desenvolvido e os resultados obtidos em formato </w:t>
-      </w:r>
-      <w:proofErr w:type="spellStart"/>
-      <w:r>
-        <w:rPr>
-          <w:shd w:val="clear" w:color="auto" w:fill="FFFFFF"/>
-        </w:rPr>
-        <w:t>xls</w:t>
-      </w:r>
-      <w:proofErr w:type="spellEnd"/>
-      <w:r>
-        <w:rPr>
-          <w:shd w:val="clear" w:color="auto" w:fill="FFFFFF"/>
-        </w:rPr>
-        <w:t>.</w:t>
-      </w:r>
-    </w:p>
-    <w:p/>
-    <w:p>
-      <w:pPr>
-        <w:pStyle w:val="Ttulo1"/>
-      </w:pPr>
-      <w:r>
-        <w:lastRenderedPageBreak/>
         <w:t xml:space="preserve">Sobre o </w:t>
       </w:r>
       <w:proofErr w:type="spellStart"/>
@@ -556,7 +65,7 @@
                     </pic:cNvPicPr>
                   </pic:nvPicPr>
                   <pic:blipFill>
-                    <a:blip r:embed="rId9">
+                    <a:blip r:embed="rId8">
                       <a:extLst>
                         <a:ext uri="{28A0092B-C50C-407E-A947-70E740481C1C}">
                           <a14:useLocalDpi xmlns:a14="http://schemas.microsoft.com/office/drawing/2010/main" val="0"/>
@@ -658,8 +167,6 @@
         <w:t>cds_melody_brasil.xlsx</w:t>
       </w:r>
     </w:p>
-    <w:p/>
-    <w:p/>
     <w:p>
       <w:pPr>
         <w:pStyle w:val="Ttulo1"/>
@@ -670,7 +177,6 @@
         <w:t>Funcionamento</w:t>
       </w:r>
     </w:p>
-    <w:p/>
     <w:p>
       <w:pPr>
         <w:ind w:firstLine="708"/>
@@ -2199,12 +1705,11 @@
 </file>
 
 <file path=customXml/item1.xml><?xml version="1.0" encoding="utf-8"?>
-<?mso-contentType ?>
-<FormTemplates xmlns="http://schemas.microsoft.com/sharepoint/v3/contenttype/forms">
-  <Display>DocumentLibraryForm</Display>
-  <Edit>DocumentLibraryForm</Edit>
-  <New>DocumentLibraryForm</New>
-</FormTemplates>
+<p:properties xmlns:p="http://schemas.microsoft.com/office/2006/metadata/properties" xmlns:xsi="http://www.w3.org/2001/XMLSchema-instance" xmlns:pc="http://schemas.microsoft.com/office/infopath/2007/PartnerControls">
+  <documentManagement>
+    <_activity xmlns="5a3232cb-6f32-4983-8d37-17939f7d0510" xsi:nil="true"/>
+  </documentManagement>
+</p:properties>
 </file>
 
 <file path=customXml/item2.xml><?xml version="1.0" encoding="utf-8"?>
@@ -2397,17 +1902,20 @@
 </file>
 
 <file path=customXml/item3.xml><?xml version="1.0" encoding="utf-8"?>
-<p:properties xmlns:p="http://schemas.microsoft.com/office/2006/metadata/properties" xmlns:xsi="http://www.w3.org/2001/XMLSchema-instance" xmlns:pc="http://schemas.microsoft.com/office/infopath/2007/PartnerControls">
-  <documentManagement>
-    <_activity xmlns="5a3232cb-6f32-4983-8d37-17939f7d0510" xsi:nil="true"/>
-  </documentManagement>
-</p:properties>
+<?mso-contentType ?>
+<FormTemplates xmlns="http://schemas.microsoft.com/sharepoint/v3/contenttype/forms">
+  <Display>DocumentLibraryForm</Display>
+  <Edit>DocumentLibraryForm</Edit>
+  <New>DocumentLibraryForm</New>
+</FormTemplates>
 </file>
 
 <file path=customXml/itemProps1.xml><?xml version="1.0" encoding="utf-8"?>
-<ds:datastoreItem xmlns:ds="http://schemas.openxmlformats.org/officeDocument/2006/customXml" ds:itemID="{EDC630F8-9A60-49A5-B42D-3FCFE2E0507F}">
+<ds:datastoreItem xmlns:ds="http://schemas.openxmlformats.org/officeDocument/2006/customXml" ds:itemID="{590EB770-DBFE-419A-89E3-CEDA42EDA09C}">
   <ds:schemaRefs>
-    <ds:schemaRef ds:uri="http://schemas.microsoft.com/sharepoint/v3/contenttype/forms"/>
+    <ds:schemaRef ds:uri="http://schemas.microsoft.com/office/2006/metadata/properties"/>
+    <ds:schemaRef ds:uri="http://schemas.microsoft.com/office/infopath/2007/PartnerControls"/>
+    <ds:schemaRef ds:uri="5a3232cb-6f32-4983-8d37-17939f7d0510"/>
   </ds:schemaRefs>
 </ds:datastoreItem>
 </file>
@@ -2432,11 +1940,9 @@
 </file>
 
 <file path=customXml/itemProps3.xml><?xml version="1.0" encoding="utf-8"?>
-<ds:datastoreItem xmlns:ds="http://schemas.openxmlformats.org/officeDocument/2006/customXml" ds:itemID="{590EB770-DBFE-419A-89E3-CEDA42EDA09C}">
+<ds:datastoreItem xmlns:ds="http://schemas.openxmlformats.org/officeDocument/2006/customXml" ds:itemID="{EDC630F8-9A60-49A5-B42D-3FCFE2E0507F}">
   <ds:schemaRefs>
-    <ds:schemaRef ds:uri="http://schemas.microsoft.com/office/2006/metadata/properties"/>
-    <ds:schemaRef ds:uri="http://schemas.microsoft.com/office/infopath/2007/PartnerControls"/>
-    <ds:schemaRef ds:uri="5a3232cb-6f32-4983-8d37-17939f7d0510"/>
+    <ds:schemaRef ds:uri="http://schemas.microsoft.com/sharepoint/v3/contenttype/forms"/>
   </ds:schemaRefs>
 </ds:datastoreItem>
 </file>
</xml_diff>